<commit_message>
fixed-scaling issue,splitiong and storage , feature selection, parametters, hypermetter tuning, optimized modela nd test eval, dashboard and model deployment
</commit_message>
<xml_diff>
--- a/D603task1.edited.docx
+++ b/D603task1.edited.docx
@@ -186,6 +186,78 @@
           <w:bCs/>
           <w:i/>
           <w:iCs/>
+          <w:noProof/>
+        </w:rPr>
+        <w:drawing>
+          <wp:inline distT="0" distB="0" distL="0" distR="0" wp14:anchorId="43D37E77" wp14:editId="74717A45">
+            <wp:extent cx="6858000" cy="4189730"/>
+            <wp:effectExtent l="0" t="0" r="0" b="1270"/>
+            <wp:docPr id="1439811704" name="Picture 1" descr="A screenshot of a computer&#10;&#10;AI-generated content may be incorrect."/>
+            <wp:cNvGraphicFramePr>
+              <a:graphicFrameLocks xmlns:a="http://schemas.openxmlformats.org/drawingml/2006/main" noChangeAspect="1"/>
+            </wp:cNvGraphicFramePr>
+            <a:graphic xmlns:a="http://schemas.openxmlformats.org/drawingml/2006/main">
+              <a:graphicData uri="http://schemas.openxmlformats.org/drawingml/2006/picture">
+                <pic:pic xmlns:pic="http://schemas.openxmlformats.org/drawingml/2006/picture">
+                  <pic:nvPicPr>
+                    <pic:cNvPr id="1439811704" name="Picture 1" descr="A screenshot of a computer&#10;&#10;AI-generated content may be incorrect."/>
+                    <pic:cNvPicPr/>
+                  </pic:nvPicPr>
+                  <pic:blipFill>
+                    <a:blip r:embed="rId5">
+                      <a:extLst>
+                        <a:ext uri="{28A0092B-C50C-407E-A947-70E740481C1C}">
+                          <a14:useLocalDpi xmlns:a14="http://schemas.microsoft.com/office/drawing/2010/main" val="0"/>
+                        </a:ext>
+                      </a:extLst>
+                    </a:blip>
+                    <a:stretch>
+                      <a:fillRect/>
+                    </a:stretch>
+                  </pic:blipFill>
+                  <pic:spPr>
+                    <a:xfrm>
+                      <a:off x="0" y="0"/>
+                      <a:ext cx="6858000" cy="4189730"/>
+                    </a:xfrm>
+                    <a:prstGeom prst="rect">
+                      <a:avLst/>
+                    </a:prstGeom>
+                  </pic:spPr>
+                </pic:pic>
+              </a:graphicData>
+            </a:graphic>
+          </wp:inline>
+        </w:drawing>
+      </w:r>
+    </w:p>
+    <w:p>
+      <w:pPr>
+        <w:spacing w:after="0" w:line="240" w:lineRule="auto"/>
+        <w:rPr>
+          <w:b/>
+          <w:bCs/>
+          <w:i/>
+          <w:iCs/>
+        </w:rPr>
+      </w:pPr>
+    </w:p>
+    <w:p>
+      <w:pPr>
+        <w:spacing w:after="0" w:line="240" w:lineRule="auto"/>
+        <w:rPr>
+          <w:b/>
+          <w:bCs/>
+          <w:i/>
+          <w:iCs/>
+        </w:rPr>
+      </w:pPr>
+      <w:r>
+        <w:rPr>
+          <w:b/>
+          <w:bCs/>
+          <w:i/>
+          <w:iCs/>
         </w:rPr>
         <w:t>B.  Describe the purpose of this data mining report by doing the following:</w:t>
       </w:r>
@@ -317,6 +389,7 @@
           <w:i/>
           <w:iCs/>
         </w:rPr>
+        <w:lastRenderedPageBreak/>
         <w:t>2. Define one goal of the data analysis. Ensure that your goal is reasonable within the scenario's scope and represented in the available data.</w:t>
       </w:r>
     </w:p>
@@ -694,6 +767,7 @@
         <w:spacing w:after="0" w:line="240" w:lineRule="auto"/>
       </w:pPr>
       <w:r>
+        <w:lastRenderedPageBreak/>
         <w:t>Numpy:</w:t>
       </w:r>
     </w:p>
@@ -900,47 +974,13 @@
           <w:iCs/>
         </w:rPr>
       </w:pPr>
-    </w:p>
-    <w:p>
-      <w:pPr>
-        <w:spacing w:after="0" w:line="240" w:lineRule="auto"/>
-        <w:rPr>
-          <w:b/>
-          <w:bCs/>
-          <w:i/>
-          <w:iCs/>
-        </w:rPr>
-      </w:pPr>
-    </w:p>
-    <w:p>
-      <w:pPr>
-        <w:spacing w:after="0" w:line="240" w:lineRule="auto"/>
-        <w:rPr>
-          <w:b/>
-          <w:bCs/>
-          <w:i/>
-          <w:iCs/>
-        </w:rPr>
-      </w:pPr>
-    </w:p>
-    <w:p>
-      <w:pPr>
-        <w:spacing w:after="0" w:line="240" w:lineRule="auto"/>
-        <w:rPr>
-          <w:b/>
-          <w:bCs/>
-          <w:i/>
-          <w:iCs/>
-        </w:rPr>
-      </w:pPr>
-      <w:r>
-        <w:rPr>
-          <w:b/>
-          <w:bCs/>
-          <w:i/>
-          <w:iCs/>
-        </w:rPr>
-        <w:lastRenderedPageBreak/>
+      <w:r>
+        <w:rPr>
+          <w:b/>
+          <w:bCs/>
+          <w:i/>
+          <w:iCs/>
+        </w:rPr>
         <w:t>D.  Perform data preparation for the chosen dataset by doing the following:</w:t>
       </w:r>
     </w:p>
@@ -995,7 +1035,7 @@
         </w:rPr>
       </w:pPr>
       <w:r>
-        <w:t xml:space="preserve">The primary data preprocessing goal is to prepare a clean, scaled, and balanced data set that maximizes the Radom Forest model's ability to predict customer churn. This includes proper handling of categorical variables through encoding, addressing missing values, and ensuring accurate feature selection to avoid using irrelevant and/or redundant variables that could negatively impact the model's performance.  </w:t>
+        <w:t xml:space="preserve">The primary data preprocessing goal is to prepare a clean and balanced data set that maximizes the Radom Forest model's ability to predict customer churn. This includes proper handling of categorical variables through encoding, addressing missing values, and ensuring accurate feature selection to avoid using irrelevant and/or redundant variables that could negatively impact the model's performance.  </w:t>
       </w:r>
       <w:r>
         <w:rPr>
@@ -1584,6 +1624,7 @@
           <w:i/>
           <w:iCs/>
         </w:rPr>
+        <w:lastRenderedPageBreak/>
         <w:t>3. Explain each of the steps used to prepare the data for the analysis. Identify the code segment for each step.</w:t>
       </w:r>
     </w:p>
@@ -1801,158 +1842,541 @@
         <w:rPr>
           <w:u w:val="single"/>
         </w:rPr>
+        <w:t>Step 2: Analyze Target Variable Distribution</w:t>
+      </w:r>
+    </w:p>
+    <w:p>
+      <w:pPr>
+        <w:spacing w:after="0" w:line="240" w:lineRule="auto"/>
+        <w:rPr>
+          <w:highlight w:val="yellow"/>
+        </w:rPr>
+      </w:pPr>
+      <w:r>
+        <w:rPr>
+          <w:highlight w:val="yellow"/>
+        </w:rPr>
+        <w:t>print("\nChurn Distribution:")</w:t>
+      </w:r>
+    </w:p>
+    <w:p>
+      <w:pPr>
+        <w:spacing w:after="0" w:line="240" w:lineRule="auto"/>
+        <w:rPr>
+          <w:highlight w:val="yellow"/>
+        </w:rPr>
+      </w:pPr>
+      <w:r>
+        <w:rPr>
+          <w:highlight w:val="yellow"/>
+        </w:rPr>
+        <w:t>churn_counts = df['Churn'].value_counts()</w:t>
+      </w:r>
+    </w:p>
+    <w:p>
+      <w:pPr>
+        <w:spacing w:after="0" w:line="240" w:lineRule="auto"/>
+        <w:rPr>
+          <w:highlight w:val="yellow"/>
+        </w:rPr>
+      </w:pPr>
+      <w:r>
+        <w:rPr>
+          <w:highlight w:val="yellow"/>
+        </w:rPr>
+        <w:t>print(churn_counts)</w:t>
+      </w:r>
+    </w:p>
+    <w:p>
+      <w:pPr>
+        <w:spacing w:after="0" w:line="240" w:lineRule="auto"/>
+        <w:rPr>
+          <w:highlight w:val="yellow"/>
+        </w:rPr>
+      </w:pPr>
+      <w:r>
+        <w:rPr>
+          <w:highlight w:val="yellow"/>
+        </w:rPr>
+        <w:t>print(f"Churn Rate: {churn_counts['Yes'] / len(df) * 100:.2f}%")</w:t>
+      </w:r>
+    </w:p>
+    <w:p>
+      <w:pPr>
+        <w:spacing w:after="0" w:line="240" w:lineRule="auto"/>
+        <w:rPr>
+          <w:highlight w:val="yellow"/>
+        </w:rPr>
+      </w:pPr>
+      <w:r>
+        <w:rPr>
+          <w:highlight w:val="yellow"/>
+        </w:rPr>
+        <w:t># visualize Churn Distribution</w:t>
+      </w:r>
+    </w:p>
+    <w:p>
+      <w:pPr>
+        <w:spacing w:after="0" w:line="240" w:lineRule="auto"/>
+        <w:rPr>
+          <w:highlight w:val="yellow"/>
+        </w:rPr>
+      </w:pPr>
+      <w:r>
+        <w:rPr>
+          <w:highlight w:val="yellow"/>
+        </w:rPr>
+        <w:t>plt.figure(figsize=(10, 6))</w:t>
+      </w:r>
+    </w:p>
+    <w:p>
+      <w:pPr>
+        <w:spacing w:after="0" w:line="240" w:lineRule="auto"/>
+        <w:rPr>
+          <w:highlight w:val="yellow"/>
+        </w:rPr>
+      </w:pPr>
+      <w:r>
+        <w:rPr>
+          <w:highlight w:val="yellow"/>
+        </w:rPr>
+        <w:t>sns.countplot(x='Churn', data=df)</w:t>
+      </w:r>
+    </w:p>
+    <w:p>
+      <w:pPr>
+        <w:spacing w:after="0" w:line="240" w:lineRule="auto"/>
+        <w:rPr>
+          <w:highlight w:val="yellow"/>
+        </w:rPr>
+      </w:pPr>
+      <w:r>
+        <w:rPr>
+          <w:highlight w:val="yellow"/>
+        </w:rPr>
+        <w:t>plt.title('Customer Churn Distribution', fontsize=15)</w:t>
+      </w:r>
+    </w:p>
+    <w:p>
+      <w:pPr>
+        <w:spacing w:after="0" w:line="240" w:lineRule="auto"/>
+        <w:rPr>
+          <w:highlight w:val="yellow"/>
+        </w:rPr>
+      </w:pPr>
+      <w:r>
+        <w:rPr>
+          <w:highlight w:val="yellow"/>
+        </w:rPr>
+        <w:t>plt.xlabel('Churn Status', fontsize=12)</w:t>
+      </w:r>
+    </w:p>
+    <w:p>
+      <w:pPr>
+        <w:spacing w:after="0" w:line="240" w:lineRule="auto"/>
+      </w:pPr>
+      <w:r>
+        <w:rPr>
+          <w:highlight w:val="yellow"/>
+        </w:rPr>
+        <w:t>plt.ylabel('Count', fontsize=12)</w:t>
+      </w:r>
+    </w:p>
+    <w:p>
+      <w:pPr>
+        <w:spacing w:after="0" w:line="240" w:lineRule="auto"/>
+      </w:pPr>
+    </w:p>
+    <w:p>
+      <w:pPr>
+        <w:spacing w:after="0" w:line="240" w:lineRule="auto"/>
+      </w:pPr>
+      <w:r>
+        <w:t>This step analyzes the distribution of the target variable Churn. The code calculates and displays the churn rate (26.50%), showing that the dataset is imbalanced with 7,350 non-churned vs. 2,650 churned customers. The visualization provides a clear picture of this imbalance, which must be addressed during model training.</w:t>
+      </w:r>
+    </w:p>
+    <w:p>
+      <w:pPr>
+        <w:spacing w:after="0" w:line="240" w:lineRule="auto"/>
+      </w:pPr>
+    </w:p>
+    <w:p>
+      <w:pPr>
+        <w:spacing w:after="0" w:line="240" w:lineRule="auto"/>
+        <w:rPr>
+          <w:u w:val="single"/>
+        </w:rPr>
+      </w:pPr>
+      <w:r>
+        <w:rPr>
+          <w:u w:val="single"/>
+        </w:rPr>
+        <w:t>Step 3: Perform Feature Analysis and Selection</w:t>
+      </w:r>
+    </w:p>
+    <w:p>
+      <w:pPr>
+        <w:spacing w:after="0" w:line="240" w:lineRule="auto"/>
+        <w:rPr>
+          <w:highlight w:val="yellow"/>
+        </w:rPr>
+      </w:pPr>
+      <w:r>
+        <w:rPr>
+          <w:highlight w:val="yellow"/>
+        </w:rPr>
+        <w:t># analyze relationship between contract type and churn</w:t>
+      </w:r>
+    </w:p>
+    <w:p>
+      <w:pPr>
+        <w:spacing w:after="0" w:line="240" w:lineRule="auto"/>
+        <w:rPr>
+          <w:highlight w:val="yellow"/>
+        </w:rPr>
+      </w:pPr>
+      <w:r>
+        <w:rPr>
+          <w:highlight w:val="yellow"/>
+        </w:rPr>
+        <w:t>contract_churn = df.groupby('Contract')['Churn'].apply(</w:t>
+      </w:r>
+    </w:p>
+    <w:p>
+      <w:pPr>
+        <w:spacing w:after="0" w:line="240" w:lineRule="auto"/>
+        <w:rPr>
+          <w:highlight w:val="yellow"/>
+        </w:rPr>
+      </w:pPr>
+      <w:r>
+        <w:rPr>
+          <w:highlight w:val="yellow"/>
+        </w:rPr>
+        <w:t xml:space="preserve">    lambda x: (x == 'Yes').mean() * 100</w:t>
+      </w:r>
+    </w:p>
+    <w:p>
+      <w:pPr>
+        <w:spacing w:after="0" w:line="240" w:lineRule="auto"/>
+        <w:rPr>
+          <w:highlight w:val="yellow"/>
+        </w:rPr>
+      </w:pPr>
+      <w:r>
+        <w:rPr>
+          <w:highlight w:val="yellow"/>
+        </w:rPr>
+        <w:t>).reset_index()</w:t>
+      </w:r>
+    </w:p>
+    <w:p>
+      <w:pPr>
+        <w:spacing w:after="0" w:line="240" w:lineRule="auto"/>
+        <w:rPr>
+          <w:highlight w:val="yellow"/>
+        </w:rPr>
+      </w:pPr>
+      <w:r>
+        <w:rPr>
+          <w:highlight w:val="yellow"/>
+        </w:rPr>
+        <w:t># Create tenure bins</w:t>
+      </w:r>
+    </w:p>
+    <w:p>
+      <w:pPr>
+        <w:spacing w:after="0" w:line="240" w:lineRule="auto"/>
+        <w:rPr>
+          <w:highlight w:val="yellow"/>
+        </w:rPr>
+      </w:pPr>
+      <w:r>
+        <w:rPr>
+          <w:highlight w:val="yellow"/>
+        </w:rPr>
+        <w:t>df['TenureBin'] = pd.cut(</w:t>
+      </w:r>
+    </w:p>
+    <w:p>
+      <w:pPr>
+        <w:spacing w:after="0" w:line="240" w:lineRule="auto"/>
+        <w:rPr>
+          <w:highlight w:val="yellow"/>
+        </w:rPr>
+      </w:pPr>
+      <w:r>
+        <w:rPr>
+          <w:highlight w:val="yellow"/>
+        </w:rPr>
+        <w:t xml:space="preserve">    df['Tenure'], </w:t>
+      </w:r>
+    </w:p>
+    <w:p>
+      <w:pPr>
+        <w:spacing w:after="0" w:line="240" w:lineRule="auto"/>
+        <w:rPr>
+          <w:highlight w:val="yellow"/>
+        </w:rPr>
+      </w:pPr>
+      <w:r>
+        <w:rPr>
+          <w:highlight w:val="yellow"/>
+        </w:rPr>
+        <w:t xml:space="preserve">    bins=[0, 12, 24, 36, 48, 60, float('inf')],</w:t>
+      </w:r>
+    </w:p>
+    <w:p>
+      <w:pPr>
+        <w:spacing w:after="0" w:line="240" w:lineRule="auto"/>
+        <w:rPr>
+          <w:highlight w:val="yellow"/>
+        </w:rPr>
+      </w:pPr>
+      <w:r>
+        <w:rPr>
+          <w:highlight w:val="yellow"/>
+        </w:rPr>
+        <w:t xml:space="preserve">    labels=['0-12', '13-24', '25-36', '37-48', '49-60', '60+']</w:t>
+      </w:r>
+    </w:p>
+    <w:p>
+      <w:pPr>
+        <w:spacing w:after="0" w:line="240" w:lineRule="auto"/>
+        <w:rPr>
+          <w:highlight w:val="yellow"/>
+        </w:rPr>
+      </w:pPr>
+      <w:r>
+        <w:rPr>
+          <w:highlight w:val="yellow"/>
+        </w:rPr>
+        <w:t>)</w:t>
+      </w:r>
+    </w:p>
+    <w:p>
+      <w:pPr>
+        <w:spacing w:after="0" w:line="240" w:lineRule="auto"/>
+        <w:rPr>
+          <w:highlight w:val="yellow"/>
+        </w:rPr>
+      </w:pPr>
+      <w:r>
+        <w:rPr>
+          <w:highlight w:val="yellow"/>
+        </w:rPr>
         <w:lastRenderedPageBreak/>
-        <w:t>Step 2: Analyze Target Variable Distribution</w:t>
-      </w:r>
-    </w:p>
-    <w:p>
-      <w:pPr>
-        <w:spacing w:after="0" w:line="240" w:lineRule="auto"/>
-        <w:rPr>
-          <w:highlight w:val="yellow"/>
-        </w:rPr>
-      </w:pPr>
-      <w:r>
-        <w:rPr>
-          <w:highlight w:val="yellow"/>
-        </w:rPr>
-        <w:t>print("\nChurn Distribution:")</w:t>
-      </w:r>
-    </w:p>
-    <w:p>
-      <w:pPr>
-        <w:spacing w:after="0" w:line="240" w:lineRule="auto"/>
-        <w:rPr>
-          <w:highlight w:val="yellow"/>
-        </w:rPr>
-      </w:pPr>
-      <w:r>
-        <w:rPr>
-          <w:highlight w:val="yellow"/>
-        </w:rPr>
-        <w:t>churn_counts = df['Churn'].value_counts()</w:t>
-      </w:r>
-    </w:p>
-    <w:p>
-      <w:pPr>
-        <w:spacing w:after="0" w:line="240" w:lineRule="auto"/>
-        <w:rPr>
-          <w:highlight w:val="yellow"/>
-        </w:rPr>
-      </w:pPr>
-      <w:r>
-        <w:rPr>
-          <w:highlight w:val="yellow"/>
-        </w:rPr>
-        <w:t>print(churn_counts)</w:t>
-      </w:r>
-    </w:p>
-    <w:p>
-      <w:pPr>
-        <w:spacing w:after="0" w:line="240" w:lineRule="auto"/>
-        <w:rPr>
-          <w:highlight w:val="yellow"/>
-        </w:rPr>
-      </w:pPr>
-      <w:r>
-        <w:rPr>
-          <w:highlight w:val="yellow"/>
-        </w:rPr>
-        <w:t>print(f"Churn Rate: {churn_counts['Yes'] / len(df) * 100:.2f}%")</w:t>
-      </w:r>
-    </w:p>
-    <w:p>
-      <w:pPr>
-        <w:spacing w:after="0" w:line="240" w:lineRule="auto"/>
-        <w:rPr>
-          <w:highlight w:val="yellow"/>
-        </w:rPr>
-      </w:pPr>
-      <w:r>
-        <w:rPr>
-          <w:highlight w:val="yellow"/>
-        </w:rPr>
-        <w:t># visualize Churn Distribution</w:t>
-      </w:r>
-    </w:p>
-    <w:p>
-      <w:pPr>
-        <w:spacing w:after="0" w:line="240" w:lineRule="auto"/>
-        <w:rPr>
-          <w:highlight w:val="yellow"/>
-        </w:rPr>
-      </w:pPr>
-      <w:r>
-        <w:rPr>
-          <w:highlight w:val="yellow"/>
-        </w:rPr>
-        <w:t>plt.figure(figsize=(10, 6))</w:t>
-      </w:r>
-    </w:p>
-    <w:p>
-      <w:pPr>
-        <w:spacing w:after="0" w:line="240" w:lineRule="auto"/>
-        <w:rPr>
-          <w:highlight w:val="yellow"/>
-        </w:rPr>
-      </w:pPr>
-      <w:r>
-        <w:rPr>
-          <w:highlight w:val="yellow"/>
-        </w:rPr>
-        <w:t>sns.countplot(x='Churn', data=df)</w:t>
-      </w:r>
-    </w:p>
-    <w:p>
-      <w:pPr>
-        <w:spacing w:after="0" w:line="240" w:lineRule="auto"/>
-        <w:rPr>
-          <w:highlight w:val="yellow"/>
-        </w:rPr>
-      </w:pPr>
-      <w:r>
-        <w:rPr>
-          <w:highlight w:val="yellow"/>
-        </w:rPr>
-        <w:t>plt.title('Customer Churn Distribution', fontsize=15)</w:t>
-      </w:r>
-    </w:p>
-    <w:p>
-      <w:pPr>
-        <w:spacing w:after="0" w:line="240" w:lineRule="auto"/>
-        <w:rPr>
-          <w:highlight w:val="yellow"/>
-        </w:rPr>
-      </w:pPr>
-      <w:r>
-        <w:rPr>
-          <w:highlight w:val="yellow"/>
-        </w:rPr>
-        <w:t>plt.xlabel('Churn Status', fontsize=12)</w:t>
-      </w:r>
-    </w:p>
-    <w:p>
-      <w:pPr>
-        <w:spacing w:after="0" w:line="240" w:lineRule="auto"/>
-      </w:pPr>
-      <w:r>
-        <w:rPr>
-          <w:highlight w:val="yellow"/>
-        </w:rPr>
-        <w:t>plt.ylabel('Count', fontsize=12)</w:t>
-      </w:r>
-    </w:p>
-    <w:p>
-      <w:pPr>
-        <w:spacing w:after="0" w:line="240" w:lineRule="auto"/>
-      </w:pPr>
-    </w:p>
-    <w:p>
-      <w:pPr>
-        <w:spacing w:after="0" w:line="240" w:lineRule="auto"/>
-      </w:pPr>
-      <w:r>
-        <w:t>This step analyzes the distribution of the target variable Churn. The code calculates and displays the churn rate (26.50%), showing that the dataset is imbalanced with 7,350 non-churned vs. 2,650 churned customers. The visualization provides a clear picture of this imbalance, which must be addressed during model training.</w:t>
+        <w:t># create monthly charge bins</w:t>
+      </w:r>
+    </w:p>
+    <w:p>
+      <w:pPr>
+        <w:spacing w:after="0" w:line="240" w:lineRule="auto"/>
+        <w:rPr>
+          <w:highlight w:val="yellow"/>
+        </w:rPr>
+      </w:pPr>
+      <w:r>
+        <w:rPr>
+          <w:highlight w:val="yellow"/>
+        </w:rPr>
+        <w:t>df['ChargesBin'] = pd.cut(</w:t>
+      </w:r>
+    </w:p>
+    <w:p>
+      <w:pPr>
+        <w:spacing w:after="0" w:line="240" w:lineRule="auto"/>
+        <w:rPr>
+          <w:highlight w:val="yellow"/>
+        </w:rPr>
+      </w:pPr>
+      <w:r>
+        <w:rPr>
+          <w:highlight w:val="yellow"/>
+        </w:rPr>
+        <w:t xml:space="preserve">    df['MonthlyCharge'], </w:t>
+      </w:r>
+    </w:p>
+    <w:p>
+      <w:pPr>
+        <w:spacing w:after="0" w:line="240" w:lineRule="auto"/>
+        <w:rPr>
+          <w:highlight w:val="yellow"/>
+        </w:rPr>
+      </w:pPr>
+      <w:r>
+        <w:rPr>
+          <w:highlight w:val="yellow"/>
+        </w:rPr>
+        <w:t xml:space="preserve">    bins=[70, 120, 170, 220, 270, 300],</w:t>
+      </w:r>
+    </w:p>
+    <w:p>
+      <w:pPr>
+        <w:spacing w:after="0" w:line="240" w:lineRule="auto"/>
+        <w:rPr>
+          <w:highlight w:val="yellow"/>
+        </w:rPr>
+      </w:pPr>
+      <w:r>
+        <w:rPr>
+          <w:highlight w:val="yellow"/>
+        </w:rPr>
+        <w:t xml:space="preserve">    labels=['70-120', '121-170', '171-220', '221-270', '271-300']</w:t>
+      </w:r>
+    </w:p>
+    <w:p>
+      <w:pPr>
+        <w:spacing w:after="0" w:line="240" w:lineRule="auto"/>
+        <w:rPr>
+          <w:highlight w:val="yellow"/>
+        </w:rPr>
+      </w:pPr>
+      <w:r>
+        <w:rPr>
+          <w:highlight w:val="yellow"/>
+        </w:rPr>
+        <w:t>)</w:t>
+      </w:r>
+    </w:p>
+    <w:p>
+      <w:pPr>
+        <w:spacing w:after="0" w:line="240" w:lineRule="auto"/>
+        <w:rPr>
+          <w:highlight w:val="yellow"/>
+        </w:rPr>
+      </w:pPr>
+      <w:r>
+        <w:rPr>
+          <w:highlight w:val="yellow"/>
+        </w:rPr>
+        <w:t># select relevant features based on EDA and domain knowledge</w:t>
+      </w:r>
+    </w:p>
+    <w:p>
+      <w:pPr>
+        <w:spacing w:after="0" w:line="240" w:lineRule="auto"/>
+        <w:rPr>
+          <w:highlight w:val="yellow"/>
+        </w:rPr>
+      </w:pPr>
+      <w:r>
+        <w:rPr>
+          <w:highlight w:val="yellow"/>
+        </w:rPr>
+        <w:t>selected_features = [</w:t>
+      </w:r>
+    </w:p>
+    <w:p>
+      <w:pPr>
+        <w:spacing w:after="0" w:line="240" w:lineRule="auto"/>
+        <w:rPr>
+          <w:highlight w:val="yellow"/>
+        </w:rPr>
+      </w:pPr>
+      <w:r>
+        <w:rPr>
+          <w:highlight w:val="yellow"/>
+        </w:rPr>
+        <w:t xml:space="preserve">    'Tenure,' 'MonthlyCharge,' 'Bandwidth_GB_Year,' 'Outage_sec_perweek,'</w:t>
+      </w:r>
+    </w:p>
+    <w:p>
+      <w:pPr>
+        <w:spacing w:after="0" w:line="240" w:lineRule="auto"/>
+        <w:rPr>
+          <w:highlight w:val="yellow"/>
+        </w:rPr>
+      </w:pPr>
+      <w:r>
+        <w:rPr>
+          <w:highlight w:val="yellow"/>
+        </w:rPr>
+        <w:t xml:space="preserve">    'Contract,' 'InternetService,' 'PaperlessBilling,' 'PaymentMethod,'</w:t>
+      </w:r>
+    </w:p>
+    <w:p>
+      <w:pPr>
+        <w:spacing w:after="0" w:line="240" w:lineRule="auto"/>
+        <w:rPr>
+          <w:highlight w:val="yellow"/>
+        </w:rPr>
+      </w:pPr>
+      <w:r>
+        <w:rPr>
+          <w:highlight w:val="yellow"/>
+        </w:rPr>
+        <w:t xml:space="preserve">    'OnlineSecurity', 'TechSupport', 'StreamingTV', 'StreamingMovies'</w:t>
+      </w:r>
+    </w:p>
+    <w:p>
+      <w:pPr>
+        <w:spacing w:after="0" w:line="240" w:lineRule="auto"/>
+        <w:rPr>
+          <w:highlight w:val="yellow"/>
+        </w:rPr>
+      </w:pPr>
+      <w:r>
+        <w:rPr>
+          <w:highlight w:val="yellow"/>
+        </w:rPr>
+        <w:t>]</w:t>
+      </w:r>
+    </w:p>
+    <w:p>
+      <w:pPr>
+        <w:spacing w:after="0" w:line="240" w:lineRule="auto"/>
+        <w:rPr>
+          <w:highlight w:val="yellow"/>
+        </w:rPr>
+      </w:pPr>
+      <w:r>
+        <w:rPr>
+          <w:highlight w:val="yellow"/>
+        </w:rPr>
+        <w:t>#  new dataframe with only the selected features and target variable</w:t>
+      </w:r>
+    </w:p>
+    <w:p>
+      <w:pPr>
+        <w:spacing w:after="0" w:line="240" w:lineRule="auto"/>
+      </w:pPr>
+      <w:r>
+        <w:rPr>
+          <w:highlight w:val="yellow"/>
+        </w:rPr>
+        <w:t>df_selected = df[selected_features + ['Churn']]</w:t>
+      </w:r>
+    </w:p>
+    <w:p>
+      <w:pPr>
+        <w:spacing w:after="0" w:line="240" w:lineRule="auto"/>
+      </w:pPr>
+    </w:p>
+    <w:p>
+      <w:pPr>
+        <w:spacing w:after="0" w:line="240" w:lineRule="auto"/>
+      </w:pPr>
+      <w:r>
+        <w:t>This step involves analyzing relationships between features and churn to make informed feature selection decisions. Th</w:t>
+      </w:r>
+      <w:r>
+        <w:t>is</w:t>
+      </w:r>
+      <w:r>
+        <w:t xml:space="preserve"> code examines how contract types affect churn rates, creates bins for continuous variables </w:t>
+      </w:r>
+      <w:r>
+        <w:t>such as</w:t>
+      </w:r>
+      <w:r>
+        <w:t xml:space="preserve"> tenure and monthly charges to understand their relationship with churn better, and then selects the most relevant features based on the exploratory analysis. The final selected dataset includes </w:t>
+      </w:r>
+      <w:r>
+        <w:t>twelve</w:t>
+      </w:r>
+      <w:r>
+        <w:t xml:space="preserve"> key predictive features plus the target variable.</w:t>
       </w:r>
     </w:p>
     <w:p>
@@ -1971,133 +2395,276 @@
         <w:rPr>
           <w:u w:val="single"/>
         </w:rPr>
-        <w:t>Step 3: Perform Feature Analysis and Selection</w:t>
-      </w:r>
-    </w:p>
-    <w:p>
-      <w:pPr>
-        <w:spacing w:after="0" w:line="240" w:lineRule="auto"/>
-        <w:rPr>
-          <w:highlight w:val="yellow"/>
-        </w:rPr>
-      </w:pPr>
-      <w:r>
-        <w:rPr>
-          <w:highlight w:val="yellow"/>
-        </w:rPr>
-        <w:t># analyze relationship between contract type and churn</w:t>
-      </w:r>
-    </w:p>
-    <w:p>
-      <w:pPr>
-        <w:spacing w:after="0" w:line="240" w:lineRule="auto"/>
-        <w:rPr>
-          <w:highlight w:val="yellow"/>
-        </w:rPr>
-      </w:pPr>
-      <w:r>
-        <w:rPr>
-          <w:highlight w:val="yellow"/>
-        </w:rPr>
-        <w:t>contract_churn = df.groupby('Contract')['Churn'].apply(</w:t>
-      </w:r>
-    </w:p>
-    <w:p>
-      <w:pPr>
-        <w:spacing w:after="0" w:line="240" w:lineRule="auto"/>
-        <w:rPr>
-          <w:highlight w:val="yellow"/>
-        </w:rPr>
-      </w:pPr>
-      <w:r>
-        <w:rPr>
-          <w:highlight w:val="yellow"/>
-        </w:rPr>
-        <w:t xml:space="preserve">    lambda x: (x == 'Yes').mean() * 100</w:t>
-      </w:r>
-    </w:p>
-    <w:p>
-      <w:pPr>
-        <w:spacing w:after="0" w:line="240" w:lineRule="auto"/>
-        <w:rPr>
-          <w:highlight w:val="yellow"/>
-        </w:rPr>
-      </w:pPr>
-      <w:r>
-        <w:rPr>
-          <w:highlight w:val="yellow"/>
-        </w:rPr>
-        <w:t>).reset_index()</w:t>
-      </w:r>
-    </w:p>
-    <w:p>
-      <w:pPr>
-        <w:spacing w:after="0" w:line="240" w:lineRule="auto"/>
-        <w:rPr>
-          <w:highlight w:val="yellow"/>
-        </w:rPr>
-      </w:pPr>
-      <w:r>
-        <w:rPr>
-          <w:highlight w:val="yellow"/>
-        </w:rPr>
-        <w:t># Create tenure bins</w:t>
-      </w:r>
-    </w:p>
-    <w:p>
-      <w:pPr>
-        <w:spacing w:after="0" w:line="240" w:lineRule="auto"/>
-        <w:rPr>
-          <w:highlight w:val="yellow"/>
-        </w:rPr>
-      </w:pPr>
-      <w:r>
-        <w:rPr>
-          <w:highlight w:val="yellow"/>
-        </w:rPr>
-        <w:t>df['TenureBin'] = pd.cut(</w:t>
-      </w:r>
-    </w:p>
-    <w:p>
-      <w:pPr>
-        <w:spacing w:after="0" w:line="240" w:lineRule="auto"/>
-        <w:rPr>
-          <w:highlight w:val="yellow"/>
-        </w:rPr>
-      </w:pPr>
-      <w:r>
-        <w:rPr>
-          <w:highlight w:val="yellow"/>
-        </w:rPr>
-        <w:t xml:space="preserve">    df['Tenure'], </w:t>
-      </w:r>
-    </w:p>
-    <w:p>
-      <w:pPr>
-        <w:spacing w:after="0" w:line="240" w:lineRule="auto"/>
-        <w:rPr>
-          <w:highlight w:val="yellow"/>
-        </w:rPr>
-      </w:pPr>
-      <w:r>
-        <w:rPr>
-          <w:highlight w:val="yellow"/>
-        </w:rPr>
-        <w:t xml:space="preserve">    bins=[0, 12, 24, 36, 48, 60, float('inf')],</w:t>
-      </w:r>
-    </w:p>
-    <w:p>
-      <w:pPr>
-        <w:spacing w:after="0" w:line="240" w:lineRule="auto"/>
-        <w:rPr>
-          <w:highlight w:val="yellow"/>
-        </w:rPr>
-      </w:pPr>
-      <w:r>
-        <w:rPr>
-          <w:highlight w:val="yellow"/>
-        </w:rPr>
-        <w:t xml:space="preserve">    labels=['0-12', '13-24', '25-36', '37-48', '49-60', '60+']</w:t>
+        <w:t>Step 4: Prepare Features and Target for Modeling</w:t>
+      </w:r>
+    </w:p>
+    <w:p>
+      <w:pPr>
+        <w:spacing w:after="0" w:line="240" w:lineRule="auto"/>
+        <w:rPr>
+          <w:u w:val="single"/>
+        </w:rPr>
+      </w:pPr>
+    </w:p>
+    <w:p>
+      <w:pPr>
+        <w:spacing w:after="0" w:line="240" w:lineRule="auto"/>
+        <w:rPr>
+          <w:highlight w:val="yellow"/>
+        </w:rPr>
+      </w:pPr>
+      <w:r>
+        <w:rPr>
+          <w:highlight w:val="yellow"/>
+        </w:rPr>
+        <w:t># prepare features and target</w:t>
+      </w:r>
+    </w:p>
+    <w:p>
+      <w:pPr>
+        <w:spacing w:after="0" w:line="240" w:lineRule="auto"/>
+        <w:rPr>
+          <w:highlight w:val="yellow"/>
+        </w:rPr>
+      </w:pPr>
+      <w:r>
+        <w:rPr>
+          <w:highlight w:val="yellow"/>
+        </w:rPr>
+        <w:t>X = df_selected.drop('Churn', axis=1)</w:t>
+      </w:r>
+    </w:p>
+    <w:p>
+      <w:pPr>
+        <w:spacing w:after="0" w:line="240" w:lineRule="auto"/>
+        <w:rPr>
+          <w:highlight w:val="yellow"/>
+        </w:rPr>
+      </w:pPr>
+      <w:r>
+        <w:rPr>
+          <w:highlight w:val="yellow"/>
+        </w:rPr>
+        <w:t>y = (df_selected['Churn'] == 'Yes').astype(int)  # convert to binary (1 for churn, 0 for no churn)</w:t>
+      </w:r>
+    </w:p>
+    <w:p>
+      <w:pPr>
+        <w:spacing w:after="0" w:line="240" w:lineRule="auto"/>
+        <w:rPr>
+          <w:highlight w:val="yellow"/>
+        </w:rPr>
+      </w:pPr>
+      <w:r>
+        <w:rPr>
+          <w:highlight w:val="yellow"/>
+        </w:rPr>
+        <w:t># identify categorical and numerical features</w:t>
+      </w:r>
+    </w:p>
+    <w:p>
+      <w:pPr>
+        <w:spacing w:after="0" w:line="240" w:lineRule="auto"/>
+        <w:rPr>
+          <w:highlight w:val="yellow"/>
+        </w:rPr>
+      </w:pPr>
+      <w:r>
+        <w:rPr>
+          <w:highlight w:val="yellow"/>
+        </w:rPr>
+        <w:t>categorical_features = [</w:t>
+      </w:r>
+    </w:p>
+    <w:p>
+      <w:pPr>
+        <w:spacing w:after="0" w:line="240" w:lineRule="auto"/>
+        <w:rPr>
+          <w:highlight w:val="yellow"/>
+        </w:rPr>
+      </w:pPr>
+      <w:r>
+        <w:rPr>
+          <w:highlight w:val="yellow"/>
+        </w:rPr>
+        <w:t xml:space="preserve">    'Contract,' 'InternetService,' 'PaperlessBilling,' 'PaymentMethod,'</w:t>
+      </w:r>
+    </w:p>
+    <w:p>
+      <w:pPr>
+        <w:spacing w:after="0" w:line="240" w:lineRule="auto"/>
+        <w:rPr>
+          <w:highlight w:val="yellow"/>
+        </w:rPr>
+      </w:pPr>
+      <w:r>
+        <w:rPr>
+          <w:highlight w:val="yellow"/>
+        </w:rPr>
+        <w:t xml:space="preserve">    'OnlineSecurity', 'TechSupport', 'StreamingTV', 'StreamingMovies'</w:t>
+      </w:r>
+    </w:p>
+    <w:p>
+      <w:pPr>
+        <w:spacing w:after="0" w:line="240" w:lineRule="auto"/>
+        <w:rPr>
+          <w:highlight w:val="yellow"/>
+        </w:rPr>
+      </w:pPr>
+      <w:r>
+        <w:rPr>
+          <w:highlight w:val="yellow"/>
+        </w:rPr>
+        <w:t>]</w:t>
+      </w:r>
+    </w:p>
+    <w:p>
+      <w:pPr>
+        <w:spacing w:after="0" w:line="240" w:lineRule="auto"/>
+        <w:rPr>
+          <w:highlight w:val="yellow"/>
+        </w:rPr>
+      </w:pPr>
+      <w:r>
+        <w:rPr>
+          <w:highlight w:val="yellow"/>
+        </w:rPr>
+        <w:t>numerical_features = [</w:t>
+      </w:r>
+    </w:p>
+    <w:p>
+      <w:pPr>
+        <w:spacing w:after="0" w:line="240" w:lineRule="auto"/>
+        <w:rPr>
+          <w:highlight w:val="yellow"/>
+        </w:rPr>
+      </w:pPr>
+      <w:r>
+        <w:rPr>
+          <w:highlight w:val="yellow"/>
+        </w:rPr>
+        <w:t xml:space="preserve">    'Tenure,' 'MonthlyCharge,' 'Bandwidth_GB_Year,' 'Outage_sec_perweek'</w:t>
+      </w:r>
+    </w:p>
+    <w:p>
+      <w:pPr>
+        <w:spacing w:after="0" w:line="240" w:lineRule="auto"/>
+      </w:pPr>
+      <w:r>
+        <w:rPr>
+          <w:highlight w:val="yellow"/>
+        </w:rPr>
+        <w:t>]</w:t>
+      </w:r>
+    </w:p>
+    <w:p>
+      <w:pPr>
+        <w:spacing w:after="0" w:line="240" w:lineRule="auto"/>
+      </w:pPr>
+    </w:p>
+    <w:p>
+      <w:pPr>
+        <w:spacing w:after="0" w:line="240" w:lineRule="auto"/>
+      </w:pPr>
+      <w:r>
+        <w:t>This step prepares the data for modeling by separating features from the target variable. The code converts the categorical target ("Yes"/"No") into a binary variable (1/0) for machine learning compatibility. It also explicitly identifies categorical and numerical features necessary for appropriately preprocessing each type in the following steps.</w:t>
+      </w:r>
+    </w:p>
+    <w:p>
+      <w:pPr>
+        <w:spacing w:after="0" w:line="240" w:lineRule="auto"/>
+      </w:pPr>
+    </w:p>
+    <w:p>
+      <w:pPr>
+        <w:spacing w:after="0" w:line="240" w:lineRule="auto"/>
+        <w:rPr>
+          <w:u w:val="single"/>
+        </w:rPr>
+      </w:pPr>
+      <w:r>
+        <w:rPr>
+          <w:u w:val="single"/>
+        </w:rPr>
+        <w:t>Step 5: Split Data into Training, Validation, and Test Sets</w:t>
+      </w:r>
+    </w:p>
+    <w:p>
+      <w:pPr>
+        <w:spacing w:after="0" w:line="240" w:lineRule="auto"/>
+        <w:rPr>
+          <w:u w:val="single"/>
+        </w:rPr>
+      </w:pPr>
+    </w:p>
+    <w:p>
+      <w:pPr>
+        <w:spacing w:after="0" w:line="240" w:lineRule="auto"/>
+        <w:rPr>
+          <w:highlight w:val="yellow"/>
+        </w:rPr>
+      </w:pPr>
+      <w:r>
+        <w:rPr>
+          <w:highlight w:val="yellow"/>
+        </w:rPr>
+        <w:t># split data into training, validation, and test sets</w:t>
+      </w:r>
+    </w:p>
+    <w:p>
+      <w:pPr>
+        <w:spacing w:after="0" w:line="240" w:lineRule="auto"/>
+        <w:rPr>
+          <w:highlight w:val="yellow"/>
+        </w:rPr>
+      </w:pPr>
+      <w:r>
+        <w:rPr>
+          <w:highlight w:val="yellow"/>
+        </w:rPr>
+        <w:t>from sklearn.model_selection import train_test_split</w:t>
+      </w:r>
+    </w:p>
+    <w:p>
+      <w:pPr>
+        <w:spacing w:after="0" w:line="240" w:lineRule="auto"/>
+        <w:rPr>
+          <w:highlight w:val="yellow"/>
+        </w:rPr>
+      </w:pPr>
+      <w:r>
+        <w:rPr>
+          <w:highlight w:val="yellow"/>
+        </w:rPr>
+        <w:t># First split: training+validation and test (80/20)</w:t>
+      </w:r>
+    </w:p>
+    <w:p>
+      <w:pPr>
+        <w:spacing w:after="0" w:line="240" w:lineRule="auto"/>
+        <w:rPr>
+          <w:highlight w:val="yellow"/>
+        </w:rPr>
+      </w:pPr>
+      <w:r>
+        <w:rPr>
+          <w:highlight w:val="yellow"/>
+        </w:rPr>
+        <w:t>X_train_val, X_test, y_train_val, y_test = train_test_split(</w:t>
+      </w:r>
+    </w:p>
+    <w:p>
+      <w:pPr>
+        <w:spacing w:after="0" w:line="240" w:lineRule="auto"/>
+        <w:rPr>
+          <w:highlight w:val="yellow"/>
+        </w:rPr>
+      </w:pPr>
+      <w:r>
+        <w:rPr>
+          <w:highlight w:val="yellow"/>
+        </w:rPr>
+        <w:t xml:space="preserve">    X, y, test_size=0.2, random_state=42, stratify=y</w:t>
       </w:r>
     </w:p>
     <w:p>
@@ -2125,63 +2692,36 @@
         <w:rPr>
           <w:highlight w:val="yellow"/>
         </w:rPr>
-        <w:t># create monthly charge bins</w:t>
-      </w:r>
-    </w:p>
-    <w:p>
-      <w:pPr>
-        <w:spacing w:after="0" w:line="240" w:lineRule="auto"/>
-        <w:rPr>
-          <w:highlight w:val="yellow"/>
-        </w:rPr>
-      </w:pPr>
-      <w:r>
-        <w:rPr>
-          <w:highlight w:val="yellow"/>
-        </w:rPr>
-        <w:t>df['ChargesBin'] = pd.cut(</w:t>
-      </w:r>
-    </w:p>
-    <w:p>
-      <w:pPr>
-        <w:spacing w:after="0" w:line="240" w:lineRule="auto"/>
-        <w:rPr>
-          <w:highlight w:val="yellow"/>
-        </w:rPr>
-      </w:pPr>
-      <w:r>
-        <w:rPr>
-          <w:highlight w:val="yellow"/>
-        </w:rPr>
-        <w:t xml:space="preserve">    df['MonthlyCharge'], </w:t>
-      </w:r>
-    </w:p>
-    <w:p>
-      <w:pPr>
-        <w:spacing w:after="0" w:line="240" w:lineRule="auto"/>
-        <w:rPr>
-          <w:highlight w:val="yellow"/>
-        </w:rPr>
-      </w:pPr>
-      <w:r>
-        <w:rPr>
-          <w:highlight w:val="yellow"/>
-        </w:rPr>
-        <w:t xml:space="preserve">    bins=[70, 120, 170, 220, 270, 300],</w:t>
-      </w:r>
-    </w:p>
-    <w:p>
-      <w:pPr>
-        <w:spacing w:after="0" w:line="240" w:lineRule="auto"/>
-        <w:rPr>
-          <w:highlight w:val="yellow"/>
-        </w:rPr>
-      </w:pPr>
-      <w:r>
-        <w:rPr>
-          <w:highlight w:val="yellow"/>
-        </w:rPr>
-        <w:t xml:space="preserve">    labels=['70-120', '121-170', '171-220', '221-270', '271-300']</w:t>
+        <w:t># Second split: training and validation (75/25 of the 80% = 60/20 overall)</w:t>
+      </w:r>
+    </w:p>
+    <w:p>
+      <w:pPr>
+        <w:spacing w:after="0" w:line="240" w:lineRule="auto"/>
+        <w:rPr>
+          <w:highlight w:val="yellow"/>
+        </w:rPr>
+      </w:pPr>
+      <w:r>
+        <w:rPr>
+          <w:highlight w:val="yellow"/>
+        </w:rPr>
+        <w:lastRenderedPageBreak/>
+        <w:t>X_train, X_val, y_train, y_val = train_test_split(</w:t>
+      </w:r>
+    </w:p>
+    <w:p>
+      <w:pPr>
+        <w:spacing w:after="0" w:line="240" w:lineRule="auto"/>
+        <w:rPr>
+          <w:highlight w:val="yellow"/>
+        </w:rPr>
+      </w:pPr>
+      <w:r>
+        <w:rPr>
+          <w:highlight w:val="yellow"/>
+        </w:rPr>
+        <w:t xml:space="preserve">    X_train_val, y_train_val, test_size=0.25, random_state=42, stratify=y_train_val</w:t>
       </w:r>
     </w:p>
     <w:p>
@@ -2209,139 +2749,130 @@
         <w:rPr>
           <w:highlight w:val="yellow"/>
         </w:rPr>
-        <w:t># select relevant features based on EDA and domain knowledge</w:t>
-      </w:r>
-    </w:p>
-    <w:p>
-      <w:pPr>
-        <w:spacing w:after="0" w:line="240" w:lineRule="auto"/>
-        <w:rPr>
-          <w:highlight w:val="yellow"/>
-        </w:rPr>
-      </w:pPr>
-      <w:r>
-        <w:rPr>
-          <w:highlight w:val="yellow"/>
-        </w:rPr>
-        <w:t>selected_features = [</w:t>
-      </w:r>
-    </w:p>
-    <w:p>
-      <w:pPr>
-        <w:spacing w:after="0" w:line="240" w:lineRule="auto"/>
-        <w:rPr>
-          <w:highlight w:val="yellow"/>
-        </w:rPr>
-      </w:pPr>
-      <w:r>
-        <w:rPr>
-          <w:highlight w:val="yellow"/>
-        </w:rPr>
-        <w:t xml:space="preserve">    'Tenure,' 'MonthlyCharge,' 'Bandwidth_GB_Year,' 'Outage_sec_perweek,'</w:t>
-      </w:r>
-    </w:p>
-    <w:p>
-      <w:pPr>
-        <w:spacing w:after="0" w:line="240" w:lineRule="auto"/>
-        <w:rPr>
-          <w:highlight w:val="yellow"/>
-        </w:rPr>
-      </w:pPr>
-      <w:r>
-        <w:rPr>
-          <w:highlight w:val="yellow"/>
-        </w:rPr>
-        <w:t xml:space="preserve">    'Contract,' 'InternetService,' 'PaperlessBilling,' 'PaymentMethod,'</w:t>
-      </w:r>
-    </w:p>
-    <w:p>
-      <w:pPr>
-        <w:spacing w:after="0" w:line="240" w:lineRule="auto"/>
-        <w:rPr>
-          <w:highlight w:val="yellow"/>
-        </w:rPr>
-      </w:pPr>
-      <w:r>
-        <w:rPr>
-          <w:highlight w:val="yellow"/>
-        </w:rPr>
-        <w:t xml:space="preserve">    'OnlineSecurity', 'TechSupport', 'StreamingTV', 'StreamingMovies'</w:t>
-      </w:r>
-    </w:p>
-    <w:p>
-      <w:pPr>
-        <w:spacing w:after="0" w:line="240" w:lineRule="auto"/>
-        <w:rPr>
-          <w:highlight w:val="yellow"/>
-        </w:rPr>
-      </w:pPr>
-      <w:r>
-        <w:rPr>
-          <w:highlight w:val="yellow"/>
-        </w:rPr>
-        <w:t>]</w:t>
-      </w:r>
-    </w:p>
-    <w:p>
-      <w:pPr>
-        <w:spacing w:after="0" w:line="240" w:lineRule="auto"/>
-        <w:rPr>
-          <w:highlight w:val="yellow"/>
-        </w:rPr>
-      </w:pPr>
-      <w:r>
-        <w:rPr>
-          <w:highlight w:val="yellow"/>
-        </w:rPr>
-        <w:t>#  new dataframe with only the selected features and target variable</w:t>
-      </w:r>
-    </w:p>
-    <w:p>
-      <w:pPr>
-        <w:spacing w:after="0" w:line="240" w:lineRule="auto"/>
-      </w:pPr>
-      <w:r>
-        <w:rPr>
-          <w:highlight w:val="yellow"/>
-        </w:rPr>
-        <w:t>df_selected = df[selected_features + ['Churn']]</w:t>
-      </w:r>
-    </w:p>
-    <w:p>
-      <w:pPr>
-        <w:spacing w:after="0" w:line="240" w:lineRule="auto"/>
-      </w:pPr>
-    </w:p>
-    <w:p>
-      <w:pPr>
-        <w:spacing w:after="0" w:line="240" w:lineRule="auto"/>
-      </w:pPr>
-      <w:r>
-        <w:t>This step involves analyzing relationships between features and churn to make informed feature selection decisions. Th</w:t>
-      </w:r>
-      <w:r>
-        <w:t>is</w:t>
-      </w:r>
-      <w:r>
-        <w:t xml:space="preserve"> code examines how contract types affect churn rates, creates bins for continuous variables </w:t>
-      </w:r>
-      <w:r>
-        <w:t>such as</w:t>
-      </w:r>
-      <w:r>
-        <w:t xml:space="preserve"> tenure and monthly charges to understand their relationship with churn better, and then selects the most relevant features based on the exploratory analysis. The final selected dataset includes </w:t>
-      </w:r>
-      <w:r>
-        <w:t>twelve</w:t>
-      </w:r>
-      <w:r>
-        <w:t xml:space="preserve"> key predictive features plus the target variable.</w:t>
-      </w:r>
-    </w:p>
-    <w:p>
-      <w:pPr>
-        <w:spacing w:after="0" w:line="240" w:lineRule="auto"/>
-      </w:pPr>
+        <w:t># checking the sizxe of each set</w:t>
+      </w:r>
+    </w:p>
+    <w:p>
+      <w:pPr>
+        <w:spacing w:after="0" w:line="240" w:lineRule="auto"/>
+        <w:rPr>
+          <w:highlight w:val="yellow"/>
+        </w:rPr>
+      </w:pPr>
+      <w:r>
+        <w:rPr>
+          <w:highlight w:val="yellow"/>
+        </w:rPr>
+        <w:t>print(f"Training set: {X_train.shape[0]} samples")</w:t>
+      </w:r>
+    </w:p>
+    <w:p>
+      <w:pPr>
+        <w:spacing w:after="0" w:line="240" w:lineRule="auto"/>
+        <w:rPr>
+          <w:highlight w:val="yellow"/>
+        </w:rPr>
+      </w:pPr>
+      <w:r>
+        <w:rPr>
+          <w:highlight w:val="yellow"/>
+        </w:rPr>
+        <w:t>print(f"Validation set: {X_val.shape[0]} samples")</w:t>
+      </w:r>
+    </w:p>
+    <w:p>
+      <w:pPr>
+        <w:spacing w:after="0" w:line="240" w:lineRule="auto"/>
+        <w:rPr>
+          <w:highlight w:val="yellow"/>
+        </w:rPr>
+      </w:pPr>
+      <w:r>
+        <w:rPr>
+          <w:highlight w:val="yellow"/>
+        </w:rPr>
+        <w:t>print(f"Test set: {X_test.shape[0]} samples")</w:t>
+      </w:r>
+    </w:p>
+    <w:p>
+      <w:pPr>
+        <w:spacing w:after="0" w:line="240" w:lineRule="auto"/>
+        <w:rPr>
+          <w:highlight w:val="yellow"/>
+        </w:rPr>
+      </w:pPr>
+      <w:r>
+        <w:rPr>
+          <w:highlight w:val="yellow"/>
+        </w:rPr>
+        <w:t># check class distribution in each set</w:t>
+      </w:r>
+    </w:p>
+    <w:p>
+      <w:pPr>
+        <w:spacing w:after="0" w:line="240" w:lineRule="auto"/>
+        <w:rPr>
+          <w:highlight w:val="yellow"/>
+        </w:rPr>
+      </w:pPr>
+      <w:r>
+        <w:rPr>
+          <w:highlight w:val="yellow"/>
+        </w:rPr>
+        <w:t>print("\nClass distribution:")</w:t>
+      </w:r>
+    </w:p>
+    <w:p>
+      <w:pPr>
+        <w:spacing w:after="0" w:line="240" w:lineRule="auto"/>
+        <w:rPr>
+          <w:highlight w:val="yellow"/>
+        </w:rPr>
+      </w:pPr>
+      <w:r>
+        <w:rPr>
+          <w:highlight w:val="yellow"/>
+        </w:rPr>
+        <w:t>print(f"Training set: {y_train.mean()*100:.2f}% churn")</w:t>
+      </w:r>
+    </w:p>
+    <w:p>
+      <w:pPr>
+        <w:spacing w:after="0" w:line="240" w:lineRule="auto"/>
+        <w:rPr>
+          <w:highlight w:val="yellow"/>
+        </w:rPr>
+      </w:pPr>
+      <w:r>
+        <w:rPr>
+          <w:highlight w:val="yellow"/>
+        </w:rPr>
+        <w:t>print(f"Validation set: {y_val.mean()*100:.2f}% churn")</w:t>
+      </w:r>
+    </w:p>
+    <w:p>
+      <w:pPr>
+        <w:spacing w:after="0" w:line="240" w:lineRule="auto"/>
+      </w:pPr>
+      <w:r>
+        <w:rPr>
+          <w:highlight w:val="yellow"/>
+        </w:rPr>
+        <w:t>print(f"Test set: {y_test.mean()*100:.2f}% churn")</w:t>
+      </w:r>
+    </w:p>
+    <w:p>
+      <w:pPr>
+        <w:spacing w:after="0" w:line="240" w:lineRule="auto"/>
+      </w:pPr>
+    </w:p>
+    <w:p>
+      <w:pPr>
+        <w:spacing w:after="0" w:line="240" w:lineRule="auto"/>
+      </w:pPr>
+      <w:r>
+        <w:t>This step divides the data into sets for training, validation, and testing using a two-stage splitting approach. The code first creates an 80/20 split for training+validation vs. test and then further splits the training+validation set into 75/25 (resulting in a 60/20/20 overall split). Stratification ensures each split maintains the same class distribution as the original dataset, which is confirmed by checking the churn percentage in each set (all approximately 26.50%).</w:t>
+      </w:r>
     </w:p>
     <w:p>
       <w:pPr>
@@ -2350,755 +2881,247 @@
           <w:u w:val="single"/>
         </w:rPr>
       </w:pPr>
-      <w:r>
+    </w:p>
+    <w:p>
+      <w:pPr>
         <w:rPr>
           <w:u w:val="single"/>
         </w:rPr>
+      </w:pPr>
+      <w:r>
+        <w:rPr>
+          <w:u w:val="single"/>
+        </w:rPr>
+        <w:t>Step 6: Create Preprocessing Pipeline</w:t>
+      </w:r>
+    </w:p>
+    <w:p>
+      <w:pPr>
+        <w:spacing w:after="0" w:line="240" w:lineRule="auto"/>
+        <w:rPr>
+          <w:highlight w:val="yellow"/>
+        </w:rPr>
+      </w:pPr>
+      <w:r>
+        <w:rPr>
+          <w:highlight w:val="yellow"/>
+        </w:rPr>
+        <w:t>#  preprocessing steps --pipelines</w:t>
+      </w:r>
+    </w:p>
+    <w:p>
+      <w:pPr>
+        <w:spacing w:after="0" w:line="240" w:lineRule="auto"/>
+        <w:rPr>
+          <w:highlight w:val="yellow"/>
+        </w:rPr>
+      </w:pPr>
+      <w:r>
+        <w:rPr>
+          <w:highlight w:val="yellow"/>
+        </w:rPr>
+        <w:t>preprocessor = ColumnTransformer(</w:t>
+      </w:r>
+    </w:p>
+    <w:p>
+      <w:pPr>
+        <w:spacing w:after="0" w:line="240" w:lineRule="auto"/>
+        <w:rPr>
+          <w:highlight w:val="yellow"/>
+        </w:rPr>
+      </w:pPr>
+      <w:r>
+        <w:rPr>
+          <w:highlight w:val="yellow"/>
+        </w:rPr>
+        <w:t xml:space="preserve">    transformers=[</w:t>
+      </w:r>
+    </w:p>
+    <w:p>
+      <w:pPr>
+        <w:spacing w:after="0" w:line="240" w:lineRule="auto"/>
+        <w:rPr>
+          <w:highlight w:val="yellow"/>
+        </w:rPr>
+      </w:pPr>
+      <w:r>
+        <w:rPr>
+          <w:highlight w:val="yellow"/>
+        </w:rPr>
+        <w:t xml:space="preserve">        ('num', StandardScaler(), numerical_features),</w:t>
+      </w:r>
+    </w:p>
+    <w:p>
+      <w:pPr>
+        <w:spacing w:after="0" w:line="240" w:lineRule="auto"/>
+        <w:rPr>
+          <w:highlight w:val="yellow"/>
+        </w:rPr>
+      </w:pPr>
+      <w:r>
+        <w:rPr>
+          <w:highlight w:val="yellow"/>
+        </w:rPr>
+        <w:t xml:space="preserve">        ('cat', OneHotEncoder(drop='first'), categorical_features)</w:t>
+      </w:r>
+    </w:p>
+    <w:p>
+      <w:pPr>
+        <w:spacing w:after="0" w:line="240" w:lineRule="auto"/>
+        <w:rPr>
+          <w:highlight w:val="yellow"/>
+        </w:rPr>
+      </w:pPr>
+      <w:r>
+        <w:rPr>
+          <w:highlight w:val="yellow"/>
+        </w:rPr>
+        <w:t xml:space="preserve">    ]</w:t>
+      </w:r>
+    </w:p>
+    <w:p>
+      <w:pPr>
+        <w:spacing w:after="0" w:line="240" w:lineRule="auto"/>
+        <w:rPr>
+          <w:highlight w:val="yellow"/>
+        </w:rPr>
+      </w:pPr>
+      <w:r>
+        <w:rPr>
+          <w:highlight w:val="yellow"/>
+        </w:rPr>
+        <w:t>)</w:t>
+      </w:r>
+    </w:p>
+    <w:p>
+      <w:pPr>
+        <w:spacing w:after="0" w:line="240" w:lineRule="auto"/>
+        <w:rPr>
+          <w:highlight w:val="yellow"/>
+        </w:rPr>
+      </w:pPr>
+      <w:r>
+        <w:rPr>
+          <w:highlight w:val="yellow"/>
+        </w:rPr>
+        <w:t># create a pipeline for the entire workflow</w:t>
+      </w:r>
+    </w:p>
+    <w:p>
+      <w:pPr>
+        <w:spacing w:after="0" w:line="240" w:lineRule="auto"/>
+        <w:rPr>
+          <w:highlight w:val="yellow"/>
+        </w:rPr>
+      </w:pPr>
+      <w:r>
+        <w:rPr>
+          <w:highlight w:val="yellow"/>
+        </w:rPr>
+        <w:t>pipeline = Pipeline([</w:t>
+      </w:r>
+    </w:p>
+    <w:p>
+      <w:pPr>
+        <w:spacing w:after="0" w:line="240" w:lineRule="auto"/>
+        <w:rPr>
+          <w:highlight w:val="yellow"/>
+        </w:rPr>
+      </w:pPr>
+      <w:r>
+        <w:rPr>
+          <w:highlight w:val="yellow"/>
+        </w:rPr>
+        <w:t xml:space="preserve">    ('preprocessor', preprocessor),</w:t>
+      </w:r>
+    </w:p>
+    <w:p>
+      <w:pPr>
+        <w:spacing w:after="0" w:line="240" w:lineRule="auto"/>
+        <w:rPr>
+          <w:highlight w:val="yellow"/>
+        </w:rPr>
+      </w:pPr>
+      <w:r>
+        <w:rPr>
+          <w:highlight w:val="yellow"/>
+        </w:rPr>
+        <w:t xml:space="preserve">    ('classifier', RandomForestClassifier(random_state=42))</w:t>
+      </w:r>
+    </w:p>
+    <w:p>
+      <w:pPr>
+        <w:spacing w:after="0" w:line="240" w:lineRule="auto"/>
+      </w:pPr>
+      <w:r>
+        <w:rPr>
+          <w:highlight w:val="yellow"/>
+        </w:rPr>
+        <w:t>])</w:t>
+      </w:r>
+    </w:p>
+    <w:p>
+      <w:pPr>
+        <w:spacing w:after="0" w:line="240" w:lineRule="auto"/>
+      </w:pPr>
+    </w:p>
+    <w:p>
+      <w:pPr>
+        <w:spacing w:after="0" w:line="240" w:lineRule="auto"/>
+      </w:pPr>
+      <w:r>
+        <w:t>This step creates a preprocessing pipeline to transform features appropriately. The code uses a ColumnTransformer to apply different transformations to numerical and categorical features: StandardScaler normalizes numerical features to have zero mean and unit variance, while OneHotEncoder converts categorical features into binary columns (with one category dropped to avoid multicollinearity). This preprocessing pipeline is then integrated with the classifier into a single workflow.</w:t>
+      </w:r>
+    </w:p>
+    <w:p>
+      <w:pPr>
+        <w:spacing w:after="0" w:line="240" w:lineRule="auto"/>
+      </w:pPr>
+    </w:p>
+    <w:p>
+      <w:pPr>
+        <w:spacing w:after="0" w:line="240" w:lineRule="auto"/>
+        <w:rPr>
+          <w:u w:val="single"/>
+        </w:rPr>
+      </w:pPr>
+      <w:r>
+        <w:rPr>
+          <w:u w:val="single"/>
+        </w:rPr>
+        <w:t>Step 7: Handle Class Imbalance with SMOTE</w:t>
+      </w:r>
+    </w:p>
+    <w:p>
+      <w:pPr>
+        <w:spacing w:after="0" w:line="240" w:lineRule="auto"/>
+        <w:rPr>
+          <w:u w:val="single"/>
+        </w:rPr>
+      </w:pPr>
+    </w:p>
+    <w:p>
+      <w:pPr>
+        <w:spacing w:after="0" w:line="240" w:lineRule="auto"/>
+      </w:pPr>
+      <w:r>
+        <w:rPr>
+          <w:highlight w:val="yellow"/>
+        </w:rPr>
+        <w:t># Process data using the preprocessor preprocessor.fit(X_train) X_train_processed = preprocessor.transform(X_train) X_val_processed = preprocessor.transform(X_val) X_test_processed = preprocessor.transform(X_test) # Apply more conservative SMOTE to prevent overfitting smote = SMOTE(random_state=42, sampling_strategy=0.8) # 80% of majority class instead of 100% X_train_resampled, y_train_resampled = smote.fit_resample(X_train_processed, y_train)</w:t>
+      </w:r>
+    </w:p>
+    <w:p>
+      <w:pPr>
+        <w:spacing w:after="0" w:line="240" w:lineRule="auto"/>
+      </w:pPr>
+    </w:p>
+    <w:p>
+      <w:pPr>
+        <w:spacing w:after="0" w:line="240" w:lineRule="auto"/>
+      </w:pPr>
+      <w:r>
         <w:lastRenderedPageBreak/>
-        <w:t>Step 4: Prepare Features and Target for Modeling</w:t>
-      </w:r>
-    </w:p>
-    <w:p>
-      <w:pPr>
-        <w:spacing w:after="0" w:line="240" w:lineRule="auto"/>
-        <w:rPr>
-          <w:u w:val="single"/>
-        </w:rPr>
-      </w:pPr>
-    </w:p>
-    <w:p>
-      <w:pPr>
-        <w:spacing w:after="0" w:line="240" w:lineRule="auto"/>
-        <w:rPr>
-          <w:highlight w:val="yellow"/>
-        </w:rPr>
-      </w:pPr>
-      <w:r>
-        <w:rPr>
-          <w:highlight w:val="yellow"/>
-        </w:rPr>
-        <w:t># prepare features and target</w:t>
-      </w:r>
-    </w:p>
-    <w:p>
-      <w:pPr>
-        <w:spacing w:after="0" w:line="240" w:lineRule="auto"/>
-        <w:rPr>
-          <w:highlight w:val="yellow"/>
-        </w:rPr>
-      </w:pPr>
-      <w:r>
-        <w:rPr>
-          <w:highlight w:val="yellow"/>
-        </w:rPr>
-        <w:t>X = df_selected.drop('Churn', axis=1)</w:t>
-      </w:r>
-    </w:p>
-    <w:p>
-      <w:pPr>
-        <w:spacing w:after="0" w:line="240" w:lineRule="auto"/>
-        <w:rPr>
-          <w:highlight w:val="yellow"/>
-        </w:rPr>
-      </w:pPr>
-      <w:r>
-        <w:rPr>
-          <w:highlight w:val="yellow"/>
-        </w:rPr>
-        <w:t>y = (df_selected['Churn'] == 'Yes').astype(int)  # convert to binary (1 for churn, 0 for no churn)</w:t>
-      </w:r>
-    </w:p>
-    <w:p>
-      <w:pPr>
-        <w:spacing w:after="0" w:line="240" w:lineRule="auto"/>
-        <w:rPr>
-          <w:highlight w:val="yellow"/>
-        </w:rPr>
-      </w:pPr>
-      <w:r>
-        <w:rPr>
-          <w:highlight w:val="yellow"/>
-        </w:rPr>
-        <w:t># identify categorical and numerical features</w:t>
-      </w:r>
-    </w:p>
-    <w:p>
-      <w:pPr>
-        <w:spacing w:after="0" w:line="240" w:lineRule="auto"/>
-        <w:rPr>
-          <w:highlight w:val="yellow"/>
-        </w:rPr>
-      </w:pPr>
-      <w:r>
-        <w:rPr>
-          <w:highlight w:val="yellow"/>
-        </w:rPr>
-        <w:t>categorical_features = [</w:t>
-      </w:r>
-    </w:p>
-    <w:p>
-      <w:pPr>
-        <w:spacing w:after="0" w:line="240" w:lineRule="auto"/>
-        <w:rPr>
-          <w:highlight w:val="yellow"/>
-        </w:rPr>
-      </w:pPr>
-      <w:r>
-        <w:rPr>
-          <w:highlight w:val="yellow"/>
-        </w:rPr>
-        <w:t xml:space="preserve">    'Contract,' 'InternetService,' 'PaperlessBilling,' 'PaymentMethod,'</w:t>
-      </w:r>
-    </w:p>
-    <w:p>
-      <w:pPr>
-        <w:spacing w:after="0" w:line="240" w:lineRule="auto"/>
-        <w:rPr>
-          <w:highlight w:val="yellow"/>
-        </w:rPr>
-      </w:pPr>
-      <w:r>
-        <w:rPr>
-          <w:highlight w:val="yellow"/>
-        </w:rPr>
-        <w:t xml:space="preserve">    'OnlineSecurity', 'TechSupport', 'StreamingTV', 'StreamingMovies'</w:t>
-      </w:r>
-    </w:p>
-    <w:p>
-      <w:pPr>
-        <w:spacing w:after="0" w:line="240" w:lineRule="auto"/>
-        <w:rPr>
-          <w:highlight w:val="yellow"/>
-        </w:rPr>
-      </w:pPr>
-      <w:r>
-        <w:rPr>
-          <w:highlight w:val="yellow"/>
-        </w:rPr>
-        <w:t>]</w:t>
-      </w:r>
-    </w:p>
-    <w:p>
-      <w:pPr>
-        <w:spacing w:after="0" w:line="240" w:lineRule="auto"/>
-        <w:rPr>
-          <w:highlight w:val="yellow"/>
-        </w:rPr>
-      </w:pPr>
-      <w:r>
-        <w:rPr>
-          <w:highlight w:val="yellow"/>
-        </w:rPr>
-        <w:t>numerical_features = [</w:t>
-      </w:r>
-    </w:p>
-    <w:p>
-      <w:pPr>
-        <w:spacing w:after="0" w:line="240" w:lineRule="auto"/>
-        <w:rPr>
-          <w:highlight w:val="yellow"/>
-        </w:rPr>
-      </w:pPr>
-      <w:r>
-        <w:rPr>
-          <w:highlight w:val="yellow"/>
-        </w:rPr>
-        <w:t xml:space="preserve">    'Tenure,' 'MonthlyCharge,' 'Bandwidth_GB_Year,' 'Outage_sec_perweek'</w:t>
-      </w:r>
-    </w:p>
-    <w:p>
-      <w:pPr>
-        <w:spacing w:after="0" w:line="240" w:lineRule="auto"/>
-      </w:pPr>
-      <w:r>
-        <w:rPr>
-          <w:highlight w:val="yellow"/>
-        </w:rPr>
-        <w:t>]</w:t>
-      </w:r>
-    </w:p>
-    <w:p>
-      <w:pPr>
-        <w:spacing w:after="0" w:line="240" w:lineRule="auto"/>
-      </w:pPr>
-    </w:p>
-    <w:p>
-      <w:pPr>
-        <w:spacing w:after="0" w:line="240" w:lineRule="auto"/>
-      </w:pPr>
-      <w:r>
-        <w:t>This step prepares the data for modeling by separating features from the target variable. The code converts the categorical target ("Yes"/"No") into a binary variable (1/0) for machine learning compatibility. It also explicitly identifies categorical and numerical features necessary for appropriately preprocessing each type in the following steps.</w:t>
-      </w:r>
-    </w:p>
-    <w:p>
-      <w:pPr>
-        <w:spacing w:after="0" w:line="240" w:lineRule="auto"/>
-      </w:pPr>
-    </w:p>
-    <w:p>
-      <w:pPr>
-        <w:spacing w:after="0" w:line="240" w:lineRule="auto"/>
-        <w:rPr>
-          <w:u w:val="single"/>
-        </w:rPr>
-      </w:pPr>
-      <w:r>
-        <w:rPr>
-          <w:u w:val="single"/>
-        </w:rPr>
-        <w:t>Step 5: Split Data into Training, Validation, and Test Sets</w:t>
-      </w:r>
-    </w:p>
-    <w:p>
-      <w:pPr>
-        <w:spacing w:after="0" w:line="240" w:lineRule="auto"/>
-        <w:rPr>
-          <w:u w:val="single"/>
-        </w:rPr>
-      </w:pPr>
-    </w:p>
-    <w:p>
-      <w:pPr>
-        <w:spacing w:after="0" w:line="240" w:lineRule="auto"/>
-        <w:rPr>
-          <w:highlight w:val="yellow"/>
-        </w:rPr>
-      </w:pPr>
-      <w:r>
-        <w:rPr>
-          <w:highlight w:val="yellow"/>
-        </w:rPr>
-        <w:t># split data into training, validation, and test sets</w:t>
-      </w:r>
-    </w:p>
-    <w:p>
-      <w:pPr>
-        <w:spacing w:after="0" w:line="240" w:lineRule="auto"/>
-        <w:rPr>
-          <w:highlight w:val="yellow"/>
-        </w:rPr>
-      </w:pPr>
-      <w:r>
-        <w:rPr>
-          <w:highlight w:val="yellow"/>
-        </w:rPr>
-        <w:t>from sklearn.model_selection import train_test_split</w:t>
-      </w:r>
-    </w:p>
-    <w:p>
-      <w:pPr>
-        <w:spacing w:after="0" w:line="240" w:lineRule="auto"/>
-        <w:rPr>
-          <w:highlight w:val="yellow"/>
-        </w:rPr>
-      </w:pPr>
-      <w:r>
-        <w:rPr>
-          <w:highlight w:val="yellow"/>
-        </w:rPr>
-        <w:t># First split: training+validation and test (80/20)</w:t>
-      </w:r>
-    </w:p>
-    <w:p>
-      <w:pPr>
-        <w:spacing w:after="0" w:line="240" w:lineRule="auto"/>
-        <w:rPr>
-          <w:highlight w:val="yellow"/>
-        </w:rPr>
-      </w:pPr>
-      <w:r>
-        <w:rPr>
-          <w:highlight w:val="yellow"/>
-        </w:rPr>
-        <w:t>X_train_val, X_test, y_train_val, y_test = train_test_split(</w:t>
-      </w:r>
-    </w:p>
-    <w:p>
-      <w:pPr>
-        <w:spacing w:after="0" w:line="240" w:lineRule="auto"/>
-        <w:rPr>
-          <w:highlight w:val="yellow"/>
-        </w:rPr>
-      </w:pPr>
-      <w:r>
-        <w:rPr>
-          <w:highlight w:val="yellow"/>
-        </w:rPr>
-        <w:t xml:space="preserve">    X, y, test_size=0.2, random_state=42, stratify=y</w:t>
-      </w:r>
-    </w:p>
-    <w:p>
-      <w:pPr>
-        <w:spacing w:after="0" w:line="240" w:lineRule="auto"/>
-        <w:rPr>
-          <w:highlight w:val="yellow"/>
-        </w:rPr>
-      </w:pPr>
-      <w:r>
-        <w:rPr>
-          <w:highlight w:val="yellow"/>
-        </w:rPr>
-        <w:t>)</w:t>
-      </w:r>
-    </w:p>
-    <w:p>
-      <w:pPr>
-        <w:spacing w:after="0" w:line="240" w:lineRule="auto"/>
-        <w:rPr>
-          <w:highlight w:val="yellow"/>
-        </w:rPr>
-      </w:pPr>
-      <w:r>
-        <w:rPr>
-          <w:highlight w:val="yellow"/>
-        </w:rPr>
-        <w:t># Second split: training and validation (75/25 of the 80% = 60/20 overall)</w:t>
-      </w:r>
-    </w:p>
-    <w:p>
-      <w:pPr>
-        <w:spacing w:after="0" w:line="240" w:lineRule="auto"/>
-        <w:rPr>
-          <w:highlight w:val="yellow"/>
-        </w:rPr>
-      </w:pPr>
-      <w:r>
-        <w:rPr>
-          <w:highlight w:val="yellow"/>
-        </w:rPr>
-        <w:t>X_train, X_val, y_train, y_val = train_test_split(</w:t>
-      </w:r>
-    </w:p>
-    <w:p>
-      <w:pPr>
-        <w:spacing w:after="0" w:line="240" w:lineRule="auto"/>
-        <w:rPr>
-          <w:highlight w:val="yellow"/>
-        </w:rPr>
-      </w:pPr>
-      <w:r>
-        <w:rPr>
-          <w:highlight w:val="yellow"/>
-        </w:rPr>
-        <w:t xml:space="preserve">    X_train_val, y_train_val, test_size=0.25, random_state=42, stratify=y_train_val</w:t>
-      </w:r>
-    </w:p>
-    <w:p>
-      <w:pPr>
-        <w:spacing w:after="0" w:line="240" w:lineRule="auto"/>
-        <w:rPr>
-          <w:highlight w:val="yellow"/>
-        </w:rPr>
-      </w:pPr>
-      <w:r>
-        <w:rPr>
-          <w:highlight w:val="yellow"/>
-        </w:rPr>
-        <w:t>)</w:t>
-      </w:r>
-    </w:p>
-    <w:p>
-      <w:pPr>
-        <w:spacing w:after="0" w:line="240" w:lineRule="auto"/>
-        <w:rPr>
-          <w:highlight w:val="yellow"/>
-        </w:rPr>
-      </w:pPr>
-      <w:r>
-        <w:rPr>
-          <w:highlight w:val="yellow"/>
-        </w:rPr>
-        <w:t># checking the sizxe of each set</w:t>
-      </w:r>
-    </w:p>
-    <w:p>
-      <w:pPr>
-        <w:spacing w:after="0" w:line="240" w:lineRule="auto"/>
-        <w:rPr>
-          <w:highlight w:val="yellow"/>
-        </w:rPr>
-      </w:pPr>
-      <w:r>
-        <w:rPr>
-          <w:highlight w:val="yellow"/>
-        </w:rPr>
-        <w:t>print(f"Training set: {X_train.shape[0]} samples")</w:t>
-      </w:r>
-    </w:p>
-    <w:p>
-      <w:pPr>
-        <w:spacing w:after="0" w:line="240" w:lineRule="auto"/>
-        <w:rPr>
-          <w:highlight w:val="yellow"/>
-        </w:rPr>
-      </w:pPr>
-      <w:r>
-        <w:rPr>
-          <w:highlight w:val="yellow"/>
-        </w:rPr>
-        <w:t>print(f"Validation set: {X_val.shape[0]} samples")</w:t>
-      </w:r>
-    </w:p>
-    <w:p>
-      <w:pPr>
-        <w:spacing w:after="0" w:line="240" w:lineRule="auto"/>
-        <w:rPr>
-          <w:highlight w:val="yellow"/>
-        </w:rPr>
-      </w:pPr>
-      <w:r>
-        <w:rPr>
-          <w:highlight w:val="yellow"/>
-        </w:rPr>
-        <w:t>print(f"Test set: {X_test.shape[0]} samples")</w:t>
-      </w:r>
-    </w:p>
-    <w:p>
-      <w:pPr>
-        <w:spacing w:after="0" w:line="240" w:lineRule="auto"/>
-        <w:rPr>
-          <w:highlight w:val="yellow"/>
-        </w:rPr>
-      </w:pPr>
-      <w:r>
-        <w:rPr>
-          <w:highlight w:val="yellow"/>
-        </w:rPr>
-        <w:t># check class distribution in each set</w:t>
-      </w:r>
-    </w:p>
-    <w:p>
-      <w:pPr>
-        <w:spacing w:after="0" w:line="240" w:lineRule="auto"/>
-        <w:rPr>
-          <w:highlight w:val="yellow"/>
-        </w:rPr>
-      </w:pPr>
-      <w:r>
-        <w:rPr>
-          <w:highlight w:val="yellow"/>
-        </w:rPr>
-        <w:t>print("\nClass distribution:")</w:t>
-      </w:r>
-    </w:p>
-    <w:p>
-      <w:pPr>
-        <w:spacing w:after="0" w:line="240" w:lineRule="auto"/>
-        <w:rPr>
-          <w:highlight w:val="yellow"/>
-        </w:rPr>
-      </w:pPr>
-      <w:r>
-        <w:rPr>
-          <w:highlight w:val="yellow"/>
-        </w:rPr>
-        <w:t>print(f"Training set: {y_train.mean()*100:.2f}% churn")</w:t>
-      </w:r>
-    </w:p>
-    <w:p>
-      <w:pPr>
-        <w:spacing w:after="0" w:line="240" w:lineRule="auto"/>
-        <w:rPr>
-          <w:highlight w:val="yellow"/>
-        </w:rPr>
-      </w:pPr>
-      <w:r>
-        <w:rPr>
-          <w:highlight w:val="yellow"/>
-        </w:rPr>
-        <w:t>print(f"Validation set: {y_val.mean()*100:.2f}% churn")</w:t>
-      </w:r>
-    </w:p>
-    <w:p>
-      <w:pPr>
-        <w:spacing w:after="0" w:line="240" w:lineRule="auto"/>
-      </w:pPr>
-      <w:r>
-        <w:rPr>
-          <w:highlight w:val="yellow"/>
-        </w:rPr>
-        <w:t>print(f"Test set: {y_test.mean()*100:.2f}% churn")</w:t>
-      </w:r>
-    </w:p>
-    <w:p>
-      <w:pPr>
-        <w:spacing w:after="0" w:line="240" w:lineRule="auto"/>
-      </w:pPr>
-    </w:p>
-    <w:p>
-      <w:pPr>
-        <w:spacing w:after="0" w:line="240" w:lineRule="auto"/>
-      </w:pPr>
-      <w:r>
-        <w:t>This step divides the data into sets for training, validation, and testing using a two-stage splitting approach. The code first creates an 80/20 split for training+validation vs. test and then further splits the training+validation set into 75/25 (resulting in a 60/20/20 overall split). Stratification ensures each split maintains the same class distribution as the original dataset, which is confirmed by checking the churn percentage in each set (all approximately 26.50%).</w:t>
-      </w:r>
-    </w:p>
-    <w:p>
-      <w:pPr>
-        <w:spacing w:after="0" w:line="240" w:lineRule="auto"/>
-      </w:pPr>
-    </w:p>
-    <w:p>
-      <w:pPr>
-        <w:spacing w:after="0" w:line="240" w:lineRule="auto"/>
-        <w:rPr>
-          <w:u w:val="single"/>
-        </w:rPr>
-      </w:pPr>
-    </w:p>
-    <w:p>
-      <w:pPr>
-        <w:spacing w:after="0" w:line="240" w:lineRule="auto"/>
-        <w:rPr>
-          <w:u w:val="single"/>
-        </w:rPr>
-      </w:pPr>
-    </w:p>
-    <w:p>
-      <w:pPr>
-        <w:rPr>
-          <w:u w:val="single"/>
-        </w:rPr>
-      </w:pPr>
-      <w:r>
-        <w:rPr>
-          <w:u w:val="single"/>
-        </w:rPr>
-        <w:lastRenderedPageBreak/>
-        <w:t>Step 6: Create Preprocessing Pipeline</w:t>
-      </w:r>
-    </w:p>
-    <w:p>
-      <w:pPr>
-        <w:spacing w:after="0" w:line="240" w:lineRule="auto"/>
-        <w:rPr>
-          <w:highlight w:val="yellow"/>
-        </w:rPr>
-      </w:pPr>
-      <w:r>
-        <w:rPr>
-          <w:highlight w:val="yellow"/>
-        </w:rPr>
-        <w:t>#  preprocessing steps --pipelines</w:t>
-      </w:r>
-    </w:p>
-    <w:p>
-      <w:pPr>
-        <w:spacing w:after="0" w:line="240" w:lineRule="auto"/>
-        <w:rPr>
-          <w:highlight w:val="yellow"/>
-        </w:rPr>
-      </w:pPr>
-      <w:r>
-        <w:rPr>
-          <w:highlight w:val="yellow"/>
-        </w:rPr>
-        <w:t>preprocessor = ColumnTransformer(</w:t>
-      </w:r>
-    </w:p>
-    <w:p>
-      <w:pPr>
-        <w:spacing w:after="0" w:line="240" w:lineRule="auto"/>
-        <w:rPr>
-          <w:highlight w:val="yellow"/>
-        </w:rPr>
-      </w:pPr>
-      <w:r>
-        <w:rPr>
-          <w:highlight w:val="yellow"/>
-        </w:rPr>
-        <w:t xml:space="preserve">    transformers=[</w:t>
-      </w:r>
-    </w:p>
-    <w:p>
-      <w:pPr>
-        <w:spacing w:after="0" w:line="240" w:lineRule="auto"/>
-        <w:rPr>
-          <w:highlight w:val="yellow"/>
-        </w:rPr>
-      </w:pPr>
-      <w:r>
-        <w:rPr>
-          <w:highlight w:val="yellow"/>
-        </w:rPr>
-        <w:t xml:space="preserve">        ('num', StandardScaler(), numerical_features),</w:t>
-      </w:r>
-    </w:p>
-    <w:p>
-      <w:pPr>
-        <w:spacing w:after="0" w:line="240" w:lineRule="auto"/>
-        <w:rPr>
-          <w:highlight w:val="yellow"/>
-        </w:rPr>
-      </w:pPr>
-      <w:r>
-        <w:rPr>
-          <w:highlight w:val="yellow"/>
-        </w:rPr>
-        <w:t xml:space="preserve">        ('cat', OneHotEncoder(drop='first'), categorical_features)</w:t>
-      </w:r>
-    </w:p>
-    <w:p>
-      <w:pPr>
-        <w:spacing w:after="0" w:line="240" w:lineRule="auto"/>
-        <w:rPr>
-          <w:highlight w:val="yellow"/>
-        </w:rPr>
-      </w:pPr>
-      <w:r>
-        <w:rPr>
-          <w:highlight w:val="yellow"/>
-        </w:rPr>
-        <w:t xml:space="preserve">    ]</w:t>
-      </w:r>
-    </w:p>
-    <w:p>
-      <w:pPr>
-        <w:spacing w:after="0" w:line="240" w:lineRule="auto"/>
-        <w:rPr>
-          <w:highlight w:val="yellow"/>
-        </w:rPr>
-      </w:pPr>
-      <w:r>
-        <w:rPr>
-          <w:highlight w:val="yellow"/>
-        </w:rPr>
-        <w:t>)</w:t>
-      </w:r>
-    </w:p>
-    <w:p>
-      <w:pPr>
-        <w:spacing w:after="0" w:line="240" w:lineRule="auto"/>
-        <w:rPr>
-          <w:highlight w:val="yellow"/>
-        </w:rPr>
-      </w:pPr>
-      <w:r>
-        <w:rPr>
-          <w:highlight w:val="yellow"/>
-        </w:rPr>
-        <w:t># create a pipeline for the entire workflow</w:t>
-      </w:r>
-    </w:p>
-    <w:p>
-      <w:pPr>
-        <w:spacing w:after="0" w:line="240" w:lineRule="auto"/>
-        <w:rPr>
-          <w:highlight w:val="yellow"/>
-        </w:rPr>
-      </w:pPr>
-      <w:r>
-        <w:rPr>
-          <w:highlight w:val="yellow"/>
-        </w:rPr>
-        <w:t>pipeline = Pipeline([</w:t>
-      </w:r>
-    </w:p>
-    <w:p>
-      <w:pPr>
-        <w:spacing w:after="0" w:line="240" w:lineRule="auto"/>
-        <w:rPr>
-          <w:highlight w:val="yellow"/>
-        </w:rPr>
-      </w:pPr>
-      <w:r>
-        <w:rPr>
-          <w:highlight w:val="yellow"/>
-        </w:rPr>
-        <w:t xml:space="preserve">    ('preprocessor', preprocessor),</w:t>
-      </w:r>
-    </w:p>
-    <w:p>
-      <w:pPr>
-        <w:spacing w:after="0" w:line="240" w:lineRule="auto"/>
-        <w:rPr>
-          <w:highlight w:val="yellow"/>
-        </w:rPr>
-      </w:pPr>
-      <w:r>
-        <w:rPr>
-          <w:highlight w:val="yellow"/>
-        </w:rPr>
-        <w:t xml:space="preserve">    ('classifier', RandomForestClassifier(random_state=42))</w:t>
-      </w:r>
-    </w:p>
-    <w:p>
-      <w:pPr>
-        <w:spacing w:after="0" w:line="240" w:lineRule="auto"/>
-      </w:pPr>
-      <w:r>
-        <w:rPr>
-          <w:highlight w:val="yellow"/>
-        </w:rPr>
-        <w:t>])</w:t>
-      </w:r>
-    </w:p>
-    <w:p>
-      <w:pPr>
-        <w:spacing w:after="0" w:line="240" w:lineRule="auto"/>
-      </w:pPr>
-    </w:p>
-    <w:p>
-      <w:pPr>
-        <w:spacing w:after="0" w:line="240" w:lineRule="auto"/>
-      </w:pPr>
-      <w:r>
-        <w:t>This step creates a preprocessing pipeline to transform features appropriately. The code uses a ColumnTransformer to apply different transformations to numerical and categorical features: StandardScaler normalizes numerical features to have zero mean and unit variance, while OneHotEncoder converts categorical features into binary columns (with one category dropped to avoid multicollinearity). This preprocessing pipeline is then integrated with the classifier into a single workflow.</w:t>
-      </w:r>
-    </w:p>
-    <w:p>
-      <w:pPr>
-        <w:spacing w:after="0" w:line="240" w:lineRule="auto"/>
-      </w:pPr>
-    </w:p>
-    <w:p>
-      <w:pPr>
-        <w:spacing w:after="0" w:line="240" w:lineRule="auto"/>
-      </w:pPr>
-    </w:p>
-    <w:p>
-      <w:pPr>
-        <w:spacing w:after="0" w:line="240" w:lineRule="auto"/>
-        <w:rPr>
-          <w:u w:val="single"/>
-        </w:rPr>
-      </w:pPr>
-      <w:r>
-        <w:rPr>
-          <w:u w:val="single"/>
-        </w:rPr>
-        <w:t>Step 7: Handle Class Imbalance with SMOTE</w:t>
-      </w:r>
-    </w:p>
-    <w:p>
-      <w:pPr>
-        <w:spacing w:after="0" w:line="240" w:lineRule="auto"/>
-        <w:rPr>
-          <w:u w:val="single"/>
-        </w:rPr>
-      </w:pPr>
-    </w:p>
-    <w:p>
-      <w:pPr>
-        <w:spacing w:after="0" w:line="240" w:lineRule="auto"/>
-      </w:pPr>
-      <w:r>
-        <w:rPr>
-          <w:highlight w:val="yellow"/>
-        </w:rPr>
-        <w:t># Process data using the preprocessor preprocessor.fit(X_train) X_train_processed = preprocessor.transform(X_train) X_val_processed = preprocessor.transform(X_val) X_test_processed = preprocessor.transform(X_test) # Apply more conservative SMOTE to prevent overfitting smote = SMOTE(random_state=42, sampling_strategy=0.8) # 80% of majority class instead of 100% X_train_resampled, y_train_resampled = smote.fit_resample(X_train_processed, y_train)</w:t>
-      </w:r>
-    </w:p>
-    <w:p>
-      <w:pPr>
-        <w:spacing w:after="0" w:line="240" w:lineRule="auto"/>
-      </w:pPr>
-    </w:p>
-    <w:p>
-      <w:pPr>
-        <w:spacing w:after="0" w:line="240" w:lineRule="auto"/>
-      </w:pPr>
-      <w:r>
         <w:t>This final step handles class imbalance by applying the Synthetic Minority Over-sampling Technique (SMOTE) to the processed training data. The code first processes all data splits using the preprocessing pipeline and then applies SMOTE only to the training data with a conservative sampling strategy of 0.8 (creating synthetic examples until the minority class reaches 80% of the majority class). This approach balances the classes for better model training while avoiding excessive synthetic data generation that could lead to overfitting. The validation and test sets remain untouched to maintain data integrity for proper evaluation.</w:t>
       </w:r>
     </w:p>
@@ -3611,7 +3634,7 @@
                     <pic:cNvPicPr/>
                   </pic:nvPicPr>
                   <pic:blipFill>
-                    <a:blip r:embed="rId5">
+                    <a:blip r:embed="rId6">
                       <a:extLst>
                         <a:ext uri="{28A0092B-C50C-407E-A947-70E740481C1C}">
                           <a14:useLocalDpi xmlns:a14="http://schemas.microsoft.com/office/drawing/2010/main" val="0"/>
@@ -4071,7 +4094,7 @@
                     <pic:cNvPicPr/>
                   </pic:nvPicPr>
                   <pic:blipFill>
-                    <a:blip r:embed="rId6">
+                    <a:blip r:embed="rId7">
                       <a:extLst>
                         <a:ext uri="{28A0092B-C50C-407E-A947-70E740481C1C}">
                           <a14:useLocalDpi xmlns:a14="http://schemas.microsoft.com/office/drawing/2010/main" val="0"/>
@@ -4464,7 +4487,7 @@
                     <pic:cNvPicPr/>
                   </pic:nvPicPr>
                   <pic:blipFill>
-                    <a:blip r:embed="rId7">
+                    <a:blip r:embed="rId8">
                       <a:extLst>
                         <a:ext uri="{28A0092B-C50C-407E-A947-70E740481C1C}">
                           <a14:useLocalDpi xmlns:a14="http://schemas.microsoft.com/office/drawing/2010/main" val="0"/>

</xml_diff>